<commit_message>
update to code, simplified, update to ppt
</commit_message>
<xml_diff>
--- a/solution.docx
+++ b/solution.docx
@@ -32,7 +32,19 @@
     <w:p>
       <w:r>
         <w:tab/>
-        <w:t xml:space="preserve">For model tuning, we used various models but decided to stick with the Lasso and Logistic Regression models, along with MLP (Multi Layer Perceptron) Classification. These three algorithms all got identical scores in the competition. For Logistic Regression, the penalty was set to L1 and C was set to a smaller value, which makes data more sparse in it’s classification. </w:t>
+        <w:t xml:space="preserve">For model tuning, we used various models but decided to stick with the Lasso and Logistic Regression models, along with MLP (Multi Layer Perceptron) Classification. </w:t>
+      </w:r>
+      <w:r>
+        <w:t>Lasso and Logistic regression got similar score for this competition with Lasso being slightly higher while MLP scored 4% lower.</w:t>
+      </w:r>
+      <w:r>
+        <w:t xml:space="preserve"> </w:t>
+      </w:r>
+      <w:r>
+        <w:t xml:space="preserve">Thus, we ruled out MLP in our solution. </w:t>
+      </w:r>
+      <w:r>
+        <w:t xml:space="preserve">For Logistic Regression, the penalty was set to L1 and C was set to a smaller value, which makes data more sparse in it’s classification. </w:t>
       </w:r>
       <w:r>
         <w:t xml:space="preserve">The solver used for our model was the “liblinear” solver, which uses a coordinate descent algorithm. The liblinear solver essentially behaves as a multiclass classifier, so a separate binary classifier is trained for all classes present. </w:t>
@@ -41,18 +53,32 @@
         <w:t>Lasso is a variation of Linear Regression which also utilizes the L1 penalty along with selecting the best features as it creates its model to go through the data.</w:t>
       </w:r>
       <w:r>
-        <w:t xml:space="preserve"> Thus, because both the Logistic Regression and Lasso Regression run on a similar algorithm and penalty (L1), the results were identical for both.  For utilizing Multi Layer Perceptron Classification, we set the hidden layer size to around 2000, this helps the model account for more complex datasets (the amount of features make this dataset fairly difficult to classify with less hidden layers). The activation function was set to “relu” (although logistic scored the same) and this was due to the fact that our dataset was extremely small and “relu” excels at smaller datasets through aggressive classification of data. “lbfgs” was used as the solver as it also is tuned for smaller datasets as it converges faster and performs better than the other options available. </w:t>
+        <w:t xml:space="preserve"> </w:t>
+      </w:r>
+      <w:r>
+        <w:t xml:space="preserve"> We set the “alpha” parameter to .031 as it is the multiplier for the L1 penalty (Similar to C). The tolerance is used as a stopping criteria for Lasso Regression, thus when the specified “Tol” of .01 is reached, the regression stops</w:t>
+      </w:r>
+      <w:r>
+        <w:t xml:space="preserve">. </w:t>
+      </w:r>
+      <w:bookmarkStart w:id="0" w:name="_GoBack"/>
+      <w:bookmarkEnd w:id="0"/>
+      <w:r>
+        <w:t xml:space="preserve">Thus, because both the Logistic Regression and Lasso Regression run on a similar algorithm and penalty (L1), the results were </w:t>
+      </w:r>
+      <w:r>
+        <w:t>nearly identical with Lasso coming out on top.</w:t>
       </w:r>
     </w:p>
     <w:p>
       <w:r>
         <w:tab/>
-        <w:t>Since our submissions were scored using an AUC (area under curve), submitting the probabilities of the data points yields a higher Leaderboard score. Thus, by having the models return the probability of each value being 1, we were able to get a higher leaderboard score. Our prediction jumped from .763 to .842 using this technique.</w:t>
-      </w:r>
-      <w:bookmarkStart w:id="0" w:name="_GoBack"/>
-      <w:bookmarkEnd w:id="0"/>
-      <w:r>
-        <w:t xml:space="preserve">  </w:t>
+      </w:r>
+      <w:r>
+        <w:t xml:space="preserve">Lasso scored considerably higher than MLP and Logistic Regression so we went with the Lasso Regression for our submission. </w:t>
+      </w:r>
+      <w:r>
+        <w:t>Even with MLP and Logistic Regression returning probabilities, we were unable to tune them to beat out our Lasso Regression.</w:t>
       </w:r>
     </w:p>
     <w:sectPr>

</xml_diff>

<commit_message>
updates to code and ppt
</commit_message>
<xml_diff>
--- a/solution.docx
+++ b/solution.docx
@@ -20,14 +20,19 @@
     <w:p>
       <w:r>
         <w:tab/>
-        <w:t xml:space="preserve">For preprocessing, I used sklearn’s feature selection (RFECV) which find the optimal number of features for a more accurate prediction using recursive feature elimination and then applying a cross-validated selection. To do this I used both the Logistic Regression Model and Lasso Regression model as the estimator object. I then combined the results of both RFECV results to get the columns that should be taken from the models. </w:t>
-      </w:r>
-      <w:r>
-        <w:t xml:space="preserve">I also implemented a StraifiedKFold </w:t>
-      </w:r>
-      <w:r>
-        <w:t>function from sklearn in order to split up the data for RFECV.</w:t>
-      </w:r>
+        <w:t xml:space="preserve">For preprocessing, I used sklearn’s feature selection (RFECV) which find the optimal number of features for a more accurate prediction using recursive feature elimination and then applying a cross-validated selection. To do this I </w:t>
+      </w:r>
+      <w:r>
+        <w:t>used the</w:t>
+      </w:r>
+      <w:r>
+        <w:t xml:space="preserve"> Lasso Regression model as the estimator object. I </w:t>
+      </w:r>
+      <w:r>
+        <w:t>set a larger step in order to avoid overfitting and used a StratifiedKFold approach in order to take smaller samples of the data to also avoid overfitting.</w:t>
+      </w:r>
+      <w:bookmarkStart w:id="0" w:name="_GoBack"/>
+      <w:bookmarkEnd w:id="0"/>
     </w:p>
     <w:p>
       <w:r>
@@ -61,8 +66,6 @@
       <w:r>
         <w:t xml:space="preserve">. </w:t>
       </w:r>
-      <w:bookmarkStart w:id="0" w:name="_GoBack"/>
-      <w:bookmarkEnd w:id="0"/>
       <w:r>
         <w:t xml:space="preserve">Thus, because both the Logistic Regression and Lasso Regression run on a similar algorithm and penalty (L1), the results were </w:t>
       </w:r>

</xml_diff>